<commit_message>
Updated resume html and added images
</commit_message>
<xml_diff>
--- a/Resume.docx
+++ b/Resume.docx
@@ -219,21 +219,19 @@
         <w:spacing w:after="150"/>
         <w:rPr>
           <w:rFonts w:ascii="Helvetica Neue" w:hAnsi="Helvetica Neue" w:cs="Times New Roman"/>
-          <w:b/>
-          <w:bCs/>
-          <w:color w:val="333333"/>
-          <w:lang w:eastAsia="en-US"/>
-        </w:rPr>
-      </w:pPr>
-      <w:r>
-        <w:rPr>
-          <w:rFonts w:ascii="Helvetica Neue" w:hAnsi="Helvetica Neue" w:cs="Times New Roman"/>
-          <w:b/>
-          <w:bCs/>
-          <w:color w:val="333333"/>
-          <w:lang w:eastAsia="en-US"/>
-        </w:rPr>
-        <w:t>Programming Languages</w:t>
+          <w:color w:val="333333"/>
+          <w:lang w:eastAsia="en-US"/>
+        </w:rPr>
+      </w:pPr>
+      <w:r>
+        <w:rPr>
+          <w:rFonts w:ascii="Helvetica Neue" w:hAnsi="Helvetica Neue" w:cs="Times New Roman"/>
+          <w:b/>
+          <w:bCs/>
+          <w:color w:val="333333"/>
+          <w:lang w:eastAsia="en-US"/>
+        </w:rPr>
+        <w:t>Languages</w:t>
       </w:r>
       <w:r>
         <w:rPr>
@@ -281,221 +279,7 @@
           <w:color w:val="333333"/>
           <w:lang w:eastAsia="en-US"/>
         </w:rPr>
-        <w:t xml:space="preserve">Java, </w:t>
-      </w:r>
-      <w:proofErr w:type="spellStart"/>
-      <w:r>
-        <w:rPr>
-          <w:rFonts w:ascii="Helvetica Neue" w:hAnsi="Helvetica Neue" w:cs="Times New Roman"/>
-          <w:color w:val="333333"/>
-          <w:lang w:eastAsia="en-US"/>
-        </w:rPr>
-        <w:t>Javascript</w:t>
-      </w:r>
-      <w:proofErr w:type="spellEnd"/>
-    </w:p>
-    <w:p>
-      <w:pPr>
-        <w:spacing w:after="150"/>
-        <w:rPr>
-          <w:rFonts w:ascii="Helvetica Neue" w:hAnsi="Helvetica Neue" w:cs="Times New Roman"/>
-          <w:color w:val="333333"/>
-          <w:lang w:eastAsia="en-US"/>
-        </w:rPr>
-      </w:pPr>
-      <w:r>
-        <w:rPr>
-          <w:rFonts w:ascii="Helvetica Neue" w:hAnsi="Helvetica Neue" w:cs="Times New Roman"/>
-          <w:b/>
-          <w:bCs/>
-          <w:color w:val="333333"/>
-          <w:lang w:eastAsia="en-US"/>
-        </w:rPr>
-        <w:t>Web</w:t>
-      </w:r>
-      <w:r>
-        <w:rPr>
-          <w:rFonts w:ascii="Helvetica Neue" w:hAnsi="Helvetica Neue" w:cs="Times New Roman"/>
-          <w:b/>
-          <w:bCs/>
-          <w:color w:val="333333"/>
-          <w:lang w:eastAsia="en-US"/>
-        </w:rPr>
-        <w:t>/Backend</w:t>
-      </w:r>
-      <w:r>
-        <w:rPr>
-          <w:rFonts w:ascii="Helvetica Neue" w:hAnsi="Helvetica Neue" w:cs="Times New Roman"/>
-          <w:color w:val="333333"/>
-          <w:lang w:eastAsia="en-US"/>
-        </w:rPr>
-        <w:t>: HTML5, CSS3</w:t>
-      </w:r>
-      <w:r>
-        <w:rPr>
-          <w:rFonts w:ascii="Helvetica Neue" w:hAnsi="Helvetica Neue" w:cs="Times New Roman"/>
-          <w:color w:val="333333"/>
-          <w:lang w:eastAsia="en-US"/>
-        </w:rPr>
-        <w:t xml:space="preserve">, </w:t>
-      </w:r>
-      <w:r>
-        <w:rPr>
-          <w:rFonts w:ascii="Helvetica Neue" w:hAnsi="Helvetica Neue" w:cs="Times New Roman"/>
-          <w:color w:val="333333"/>
-          <w:lang w:eastAsia="en-US"/>
-        </w:rPr>
-        <w:t xml:space="preserve">Bootstrap, </w:t>
-      </w:r>
-      <w:proofErr w:type="spellStart"/>
-      <w:r>
-        <w:rPr>
-          <w:rFonts w:ascii="Helvetica Neue" w:hAnsi="Helvetica Neue" w:cs="Times New Roman"/>
-          <w:color w:val="333333"/>
-          <w:lang w:eastAsia="en-US"/>
-        </w:rPr>
-        <w:t>jQuery</w:t>
-      </w:r>
-      <w:proofErr w:type="spellEnd"/>
-      <w:r>
-        <w:rPr>
-          <w:rFonts w:ascii="Helvetica Neue" w:hAnsi="Helvetica Neue" w:cs="Times New Roman"/>
-          <w:color w:val="333333"/>
-          <w:lang w:eastAsia="en-US"/>
-        </w:rPr>
-        <w:t>,</w:t>
-      </w:r>
-      <w:r>
-        <w:rPr>
-          <w:rFonts w:ascii="Helvetica Neue" w:hAnsi="Helvetica Neue" w:cs="Times New Roman"/>
-          <w:color w:val="333333"/>
-          <w:lang w:eastAsia="en-US"/>
-        </w:rPr>
-        <w:t xml:space="preserve"> AWS Services, </w:t>
-      </w:r>
-      <w:r>
-        <w:rPr>
-          <w:rFonts w:ascii="Helvetica Neue" w:hAnsi="Helvetica Neue" w:cs="Times New Roman"/>
-          <w:color w:val="333333"/>
-          <w:lang w:eastAsia="en-US"/>
-        </w:rPr>
-        <w:t>.NE</w:t>
-      </w:r>
-      <w:r>
-        <w:rPr>
-          <w:rFonts w:ascii="Helvetica Neue" w:hAnsi="Helvetica Neue" w:cs="Times New Roman"/>
-          <w:color w:val="333333"/>
-          <w:lang w:eastAsia="en-US"/>
-        </w:rPr>
-        <w:t>T, MySQL</w:t>
-      </w:r>
-      <w:r>
-        <w:rPr>
-          <w:rFonts w:ascii="Helvetica Neue" w:hAnsi="Helvetica Neue" w:cs="Times New Roman"/>
-          <w:color w:val="333333"/>
-          <w:lang w:eastAsia="en-US"/>
-        </w:rPr>
-        <w:t xml:space="preserve">, </w:t>
-      </w:r>
-      <w:r>
-        <w:rPr>
-          <w:rFonts w:ascii="Helvetica Neue" w:hAnsi="Helvetica Neue" w:cs="Times New Roman"/>
-          <w:color w:val="333333"/>
-          <w:lang w:eastAsia="en-US"/>
-        </w:rPr>
-        <w:t xml:space="preserve">.Net, </w:t>
-      </w:r>
-      <w:r>
-        <w:rPr>
-          <w:rFonts w:ascii="Helvetica Neue" w:hAnsi="Helvetica Neue" w:cs="Times New Roman"/>
-          <w:color w:val="333333"/>
-          <w:lang w:eastAsia="en-US"/>
-        </w:rPr>
-        <w:t>Rails</w:t>
-      </w:r>
-    </w:p>
-    <w:p>
-      <w:pPr>
-        <w:spacing w:after="150"/>
-        <w:rPr>
-          <w:rFonts w:ascii="Helvetica Neue" w:hAnsi="Helvetica Neue" w:cs="Times New Roman"/>
-          <w:color w:val="333333"/>
-          <w:lang w:eastAsia="en-US"/>
-        </w:rPr>
-      </w:pPr>
-      <w:r>
-        <w:rPr>
-          <w:rFonts w:ascii="Helvetica Neue" w:hAnsi="Helvetica Neue" w:cs="Times New Roman"/>
-          <w:b/>
-          <w:bCs/>
-          <w:color w:val="333333"/>
-          <w:lang w:eastAsia="en-US"/>
-        </w:rPr>
-        <w:t>Programs</w:t>
-      </w:r>
-      <w:r>
-        <w:rPr>
-          <w:rFonts w:ascii="Helvetica Neue" w:hAnsi="Helvetica Neue" w:cs="Times New Roman"/>
-          <w:b/>
-          <w:bCs/>
-          <w:color w:val="333333"/>
-          <w:lang w:eastAsia="en-US"/>
-        </w:rPr>
-        <w:t>/</w:t>
-      </w:r>
-      <w:proofErr w:type="spellStart"/>
-      <w:r>
-        <w:rPr>
-          <w:rFonts w:ascii="Helvetica Neue" w:hAnsi="Helvetica Neue" w:cs="Times New Roman"/>
-          <w:b/>
-          <w:bCs/>
-          <w:color w:val="333333"/>
-          <w:lang w:eastAsia="en-US"/>
-        </w:rPr>
-        <w:t>Misc</w:t>
-      </w:r>
-      <w:proofErr w:type="spellEnd"/>
-      <w:r>
-        <w:rPr>
-          <w:rFonts w:ascii="Helvetica Neue" w:hAnsi="Helvetica Neue" w:cs="Times New Roman"/>
-          <w:color w:val="333333"/>
-          <w:lang w:eastAsia="en-US"/>
-        </w:rPr>
-        <w:t xml:space="preserve">: </w:t>
-      </w:r>
-      <w:proofErr w:type="spellStart"/>
-      <w:r>
-        <w:rPr>
-          <w:rFonts w:ascii="Helvetica Neue" w:hAnsi="Helvetica Neue" w:cs="Times New Roman"/>
-          <w:color w:val="333333"/>
-          <w:lang w:eastAsia="en-US"/>
-        </w:rPr>
-        <w:t>Xcode</w:t>
-      </w:r>
-      <w:proofErr w:type="spellEnd"/>
-      <w:r>
-        <w:rPr>
-          <w:rFonts w:ascii="Helvetica Neue" w:hAnsi="Helvetica Neue" w:cs="Times New Roman"/>
-          <w:color w:val="333333"/>
-          <w:lang w:eastAsia="en-US"/>
-        </w:rPr>
-        <w:t xml:space="preserve">, </w:t>
-      </w:r>
-      <w:r>
-        <w:rPr>
-          <w:rFonts w:ascii="Helvetica Neue" w:hAnsi="Helvetica Neue" w:cs="Times New Roman"/>
-          <w:color w:val="333333"/>
-          <w:lang w:eastAsia="en-US"/>
-        </w:rPr>
-        <w:t xml:space="preserve">Visual Studio 2003-2012, </w:t>
-      </w:r>
-      <w:r>
-        <w:rPr>
-          <w:rFonts w:ascii="Helvetica Neue" w:hAnsi="Helvetica Neue" w:cs="Times New Roman"/>
-          <w:color w:val="333333"/>
-          <w:lang w:eastAsia="en-US"/>
-        </w:rPr>
-        <w:t>SQL</w:t>
+        <w:t>Java,</w:t>
       </w:r>
       <w:bookmarkStart w:id="0" w:name="_GoBack"/>
       <w:bookmarkEnd w:id="0"/>
@@ -505,7 +289,164 @@
           <w:color w:val="333333"/>
           <w:lang w:eastAsia="en-US"/>
         </w:rPr>
-        <w:t xml:space="preserve"> Management Studio,</w:t>
+        <w:t xml:space="preserve"> </w:t>
+      </w:r>
+      <w:r>
+        <w:rPr>
+          <w:rFonts w:ascii="Helvetica Neue" w:hAnsi="Helvetica Neue" w:cs="Times New Roman"/>
+          <w:color w:val="333333"/>
+          <w:lang w:eastAsia="en-US"/>
+        </w:rPr>
+        <w:t xml:space="preserve">HTML5, CSS3, </w:t>
+      </w:r>
+      <w:proofErr w:type="spellStart"/>
+      <w:r>
+        <w:rPr>
+          <w:rFonts w:ascii="Helvetica Neue" w:hAnsi="Helvetica Neue" w:cs="Times New Roman"/>
+          <w:color w:val="333333"/>
+          <w:lang w:eastAsia="en-US"/>
+        </w:rPr>
+        <w:t>Javascript</w:t>
+      </w:r>
+      <w:proofErr w:type="spellEnd"/>
+      <w:r>
+        <w:rPr>
+          <w:rFonts w:ascii="Helvetica Neue" w:hAnsi="Helvetica Neue" w:cs="Times New Roman"/>
+          <w:color w:val="333333"/>
+          <w:lang w:eastAsia="en-US"/>
+        </w:rPr>
+        <w:t>, SQL</w:t>
+      </w:r>
+    </w:p>
+    <w:p>
+      <w:pPr>
+        <w:spacing w:after="150"/>
+        <w:rPr>
+          <w:rFonts w:ascii="Helvetica Neue" w:hAnsi="Helvetica Neue" w:cs="Times New Roman"/>
+          <w:b/>
+          <w:bCs/>
+          <w:color w:val="333333"/>
+          <w:lang w:eastAsia="en-US"/>
+        </w:rPr>
+      </w:pPr>
+      <w:r>
+        <w:rPr>
+          <w:rFonts w:ascii="Helvetica Neue" w:hAnsi="Helvetica Neue" w:cs="Times New Roman"/>
+          <w:b/>
+          <w:color w:val="333333"/>
+          <w:lang w:eastAsia="en-US"/>
+        </w:rPr>
+        <w:t>Frameworks</w:t>
+      </w:r>
+      <w:r>
+        <w:rPr>
+          <w:rFonts w:ascii="Helvetica Neue" w:hAnsi="Helvetica Neue" w:cs="Times New Roman"/>
+          <w:color w:val="333333"/>
+          <w:lang w:eastAsia="en-US"/>
+        </w:rPr>
+        <w:t>:</w:t>
+      </w:r>
+      <w:r>
+        <w:rPr>
+          <w:rFonts w:ascii="Helvetica Neue" w:hAnsi="Helvetica Neue" w:cs="Times New Roman"/>
+          <w:color w:val="333333"/>
+          <w:lang w:eastAsia="en-US"/>
+        </w:rPr>
+        <w:t xml:space="preserve"> .NET, Rails, Bootstrap, </w:t>
+      </w:r>
+      <w:proofErr w:type="spellStart"/>
+      <w:r>
+        <w:rPr>
+          <w:rFonts w:ascii="Helvetica Neue" w:hAnsi="Helvetica Neue" w:cs="Times New Roman"/>
+          <w:color w:val="333333"/>
+          <w:lang w:eastAsia="en-US"/>
+        </w:rPr>
+        <w:t>jQuery</w:t>
+      </w:r>
+      <w:proofErr w:type="spellEnd"/>
+    </w:p>
+    <w:p>
+      <w:pPr>
+        <w:spacing w:after="150"/>
+        <w:rPr>
+          <w:rFonts w:ascii="Helvetica Neue" w:hAnsi="Helvetica Neue" w:cs="Times New Roman"/>
+          <w:color w:val="333333"/>
+          <w:lang w:eastAsia="en-US"/>
+        </w:rPr>
+      </w:pPr>
+      <w:r>
+        <w:rPr>
+          <w:rFonts w:ascii="Helvetica Neue" w:hAnsi="Helvetica Neue" w:cs="Times New Roman"/>
+          <w:b/>
+          <w:bCs/>
+          <w:color w:val="333333"/>
+          <w:lang w:eastAsia="en-US"/>
+        </w:rPr>
+        <w:t>Programs</w:t>
+      </w:r>
+      <w:r>
+        <w:rPr>
+          <w:rFonts w:ascii="Helvetica Neue" w:hAnsi="Helvetica Neue" w:cs="Times New Roman"/>
+          <w:b/>
+          <w:bCs/>
+          <w:color w:val="333333"/>
+          <w:lang w:eastAsia="en-US"/>
+        </w:rPr>
+        <w:t>/</w:t>
+      </w:r>
+      <w:proofErr w:type="spellStart"/>
+      <w:r>
+        <w:rPr>
+          <w:rFonts w:ascii="Helvetica Neue" w:hAnsi="Helvetica Neue" w:cs="Times New Roman"/>
+          <w:b/>
+          <w:bCs/>
+          <w:color w:val="333333"/>
+          <w:lang w:eastAsia="en-US"/>
+        </w:rPr>
+        <w:t>Misc</w:t>
+      </w:r>
+      <w:proofErr w:type="spellEnd"/>
+      <w:r>
+        <w:rPr>
+          <w:rFonts w:ascii="Helvetica Neue" w:hAnsi="Helvetica Neue" w:cs="Times New Roman"/>
+          <w:color w:val="333333"/>
+          <w:lang w:eastAsia="en-US"/>
+        </w:rPr>
+        <w:t xml:space="preserve">: </w:t>
+      </w:r>
+      <w:proofErr w:type="spellStart"/>
+      <w:r>
+        <w:rPr>
+          <w:rFonts w:ascii="Helvetica Neue" w:hAnsi="Helvetica Neue" w:cs="Times New Roman"/>
+          <w:color w:val="333333"/>
+          <w:lang w:eastAsia="en-US"/>
+        </w:rPr>
+        <w:t>Xcode</w:t>
+      </w:r>
+      <w:proofErr w:type="spellEnd"/>
+      <w:r>
+        <w:rPr>
+          <w:rFonts w:ascii="Helvetica Neue" w:hAnsi="Helvetica Neue" w:cs="Times New Roman"/>
+          <w:color w:val="333333"/>
+          <w:lang w:eastAsia="en-US"/>
+        </w:rPr>
+        <w:t xml:space="preserve">, </w:t>
+      </w:r>
+      <w:r>
+        <w:rPr>
+          <w:rFonts w:ascii="Helvetica Neue" w:hAnsi="Helvetica Neue" w:cs="Times New Roman"/>
+          <w:color w:val="333333"/>
+          <w:lang w:eastAsia="en-US"/>
+        </w:rPr>
+        <w:t xml:space="preserve">Visual Studio 2003-2012, </w:t>
+      </w:r>
+      <w:r>
+        <w:rPr>
+          <w:rFonts w:ascii="Helvetica Neue" w:hAnsi="Helvetica Neue" w:cs="Times New Roman"/>
+          <w:color w:val="333333"/>
+          <w:lang w:eastAsia="en-US"/>
+        </w:rPr>
+        <w:t>SQL Management Studio,</w:t>
       </w:r>
       <w:r>
         <w:rPr>
@@ -739,14 +680,35 @@
           <w:rFonts w:ascii="Helvetica" w:hAnsi="Helvetica" w:cs="Helvetica"/>
           <w:color w:val="353535"/>
         </w:rPr>
-        <w:t xml:space="preserve"> flagship app, Exposure.  Worked closely </w:t>
+        <w:t xml:space="preserve"> flagship app, </w:t>
       </w:r>
       <w:r>
         <w:rPr>
           <w:rFonts w:ascii="Helvetica" w:hAnsi="Helvetica" w:cs="Helvetica"/>
           <w:color w:val="353535"/>
         </w:rPr>
+        <w:t>Source</w:t>
+      </w:r>
+      <w:r>
+        <w:rPr>
+          <w:rFonts w:ascii="Helvetica" w:hAnsi="Helvetica" w:cs="Helvetica"/>
+          <w:color w:val="353535"/>
+        </w:rPr>
+        <w:t xml:space="preserve">.  Worked closely </w:t>
+      </w:r>
+      <w:r>
+        <w:rPr>
+          <w:rFonts w:ascii="Helvetica" w:hAnsi="Helvetica" w:cs="Helvetica"/>
+          <w:color w:val="353535"/>
+        </w:rPr>
         <w:t>with UI/UX/PM to iterate quickly on this rapidly evolving application.</w:t>
+      </w:r>
+      <w:r>
+        <w:rPr>
+          <w:rFonts w:ascii="Helvetica" w:hAnsi="Helvetica" w:cs="Helvetica"/>
+          <w:color w:val="353535"/>
+        </w:rPr>
+        <w:t xml:space="preserve"> Also worked on Manufacture, Transport, and Inventory.</w:t>
       </w:r>
     </w:p>
     <w:p>
@@ -1282,7 +1244,6 @@
           <w:color w:val="333333"/>
           <w:lang w:eastAsia="en-US"/>
         </w:rPr>
-        <w:lastRenderedPageBreak/>
         <w:t>Programmer II, Phoenix, AZ</w:t>
       </w:r>
     </w:p>
@@ -1303,6 +1264,7 @@
           <w:color w:val="333333"/>
           <w:shd w:val="clear" w:color="auto" w:fill="FFFFFF"/>
         </w:rPr>
+        <w:lastRenderedPageBreak/>
         <w:t>A</w:t>
       </w:r>
       <w:r>
@@ -2056,18 +2018,16 @@
           <w:lang w:eastAsia="en-US"/>
         </w:rPr>
       </w:pPr>
-      <w:proofErr w:type="spellStart"/>
-      <w:r>
-        <w:rPr>
-          <w:rFonts w:ascii="Helvetica Neue" w:eastAsia="Times New Roman" w:hAnsi="Helvetica Neue" w:cs="Times New Roman"/>
-          <w:b/>
-          <w:bCs/>
-          <w:color w:val="333333"/>
-          <w:lang w:eastAsia="en-US"/>
-        </w:rPr>
-        <w:t>BuildKeeper</w:t>
-      </w:r>
-      <w:proofErr w:type="spellEnd"/>
+      <w:r>
+        <w:rPr>
+          <w:rFonts w:ascii="Helvetica Neue" w:eastAsia="Times New Roman" w:hAnsi="Helvetica Neue" w:cs="Times New Roman"/>
+          <w:b/>
+          <w:bCs/>
+          <w:color w:val="333333"/>
+          <w:lang w:eastAsia="en-US"/>
+        </w:rPr>
+        <w:t>Ballers Bridge</w:t>
+      </w:r>
     </w:p>
     <w:p>
       <w:pPr>
@@ -2085,33 +2045,31 @@
           <w:color w:val="333333"/>
           <w:lang w:eastAsia="en-US"/>
         </w:rPr>
-        <w:t xml:space="preserve">This application is a time tracking and job-costing app for contractors.  Developed the app from the ground up. Worked closely with the CEO of this company to design the required API’s for this. </w:t>
-      </w:r>
-      <w:r>
-        <w:rPr>
-          <w:rFonts w:ascii="Helvetica Neue" w:hAnsi="Helvetica Neue" w:cs="Times New Roman"/>
-          <w:color w:val="333333"/>
-          <w:lang w:eastAsia="en-US"/>
-        </w:rPr>
-        <w:t>https://itunes.apple.com/us/app/buildkeeper-time-tracking/id963445368</w:t>
-      </w:r>
-      <w:proofErr w:type="gramStart"/>
-      <w:r>
-        <w:rPr>
-          <w:rFonts w:ascii="Helvetica Neue" w:hAnsi="Helvetica Neue" w:cs="Times New Roman"/>
-          <w:color w:val="333333"/>
-          <w:lang w:eastAsia="en-US"/>
-        </w:rPr>
-        <w:t>?mt</w:t>
-      </w:r>
-      <w:proofErr w:type="gramEnd"/>
-      <w:r>
-        <w:rPr>
-          <w:rFonts w:ascii="Helvetica Neue" w:hAnsi="Helvetica Neue" w:cs="Times New Roman"/>
-          <w:color w:val="333333"/>
-          <w:lang w:eastAsia="en-US"/>
-        </w:rPr>
-        <w:t>=8</w:t>
+        <w:t>This iOS application allows athletes to create a digital player card in which they can store all their digital media including pictures, videos, and badges related to their athletic career.  New features are being added to this app on a monthly basis.  Designed the rails API, integrated with AWS S3, and wrote the code base nearly from the ground up.</w:t>
+      </w:r>
+    </w:p>
+    <w:p>
+      <w:pPr>
+        <w:spacing w:before="150" w:after="150"/>
+        <w:outlineLvl w:val="0"/>
+        <w:rPr>
+          <w:rFonts w:ascii="Helvetica Neue" w:eastAsia="Times New Roman" w:hAnsi="Helvetica Neue" w:cs="Times New Roman"/>
+          <w:b/>
+          <w:bCs/>
+          <w:color w:val="333333"/>
+          <w:kern w:val="36"/>
+          <w:sz w:val="32"/>
+          <w:szCs w:val="32"/>
+          <w:lang w:eastAsia="en-US"/>
+        </w:rPr>
+      </w:pPr>
+      <w:r>
+        <w:rPr>
+          <w:rFonts w:ascii="Helvetica Neue" w:hAnsi="Helvetica Neue" w:cs="Times New Roman"/>
+          <w:color w:val="333333"/>
+          <w:lang w:eastAsia="en-US"/>
+        </w:rPr>
+        <w:t>https://itunes.apple.com/us/app/ballers-bridge/id1001892133?mt=8</w:t>
       </w:r>
     </w:p>
     <w:p>
@@ -2127,90 +2085,6 @@
           <w:lang w:eastAsia="en-US"/>
         </w:rPr>
       </w:pPr>
-      <w:proofErr w:type="spellStart"/>
-      <w:r>
-        <w:rPr>
-          <w:rFonts w:ascii="Helvetica Neue" w:eastAsia="Times New Roman" w:hAnsi="Helvetica Neue" w:cs="Times New Roman"/>
-          <w:b/>
-          <w:bCs/>
-          <w:color w:val="333333"/>
-          <w:lang w:eastAsia="en-US"/>
-        </w:rPr>
-        <w:lastRenderedPageBreak/>
-        <w:t>Stylpic</w:t>
-      </w:r>
-      <w:proofErr w:type="spellEnd"/>
-    </w:p>
-    <w:p>
-      <w:pPr>
-        <w:spacing w:before="150" w:after="150"/>
-        <w:outlineLvl w:val="0"/>
-        <w:rPr>
-          <w:rFonts w:ascii="Helvetica Neue" w:hAnsi="Helvetica Neue" w:cs="Times New Roman"/>
-          <w:color w:val="333333"/>
-          <w:lang w:eastAsia="en-US"/>
-        </w:rPr>
-      </w:pPr>
-      <w:r>
-        <w:rPr>
-          <w:rFonts w:ascii="Helvetica Neue" w:hAnsi="Helvetica Neue" w:cs="Times New Roman"/>
-          <w:color w:val="333333"/>
-          <w:lang w:eastAsia="en-US"/>
-        </w:rPr>
-        <w:t xml:space="preserve">This </w:t>
-      </w:r>
-      <w:r>
-        <w:rPr>
-          <w:rFonts w:ascii="Helvetica Neue" w:hAnsi="Helvetica Neue" w:cs="Times New Roman"/>
-          <w:color w:val="333333"/>
-          <w:lang w:eastAsia="en-US"/>
-        </w:rPr>
-        <w:t xml:space="preserve">iOS </w:t>
-      </w:r>
-      <w:r>
-        <w:rPr>
-          <w:rFonts w:ascii="Helvetica Neue" w:hAnsi="Helvetica Neue" w:cs="Times New Roman"/>
-          <w:color w:val="333333"/>
-          <w:lang w:eastAsia="en-US"/>
-        </w:rPr>
-        <w:t xml:space="preserve">application allows users to post two pictures of themselves in two different outfits and </w:t>
-      </w:r>
-      <w:proofErr w:type="spellStart"/>
-      <w:r>
-        <w:rPr>
-          <w:rFonts w:ascii="Helvetica Neue" w:hAnsi="Helvetica Neue" w:cs="Times New Roman"/>
-          <w:color w:val="333333"/>
-          <w:lang w:eastAsia="en-US"/>
-        </w:rPr>
-        <w:t>crowdsources</w:t>
-      </w:r>
-      <w:proofErr w:type="spellEnd"/>
-      <w:r>
-        <w:rPr>
-          <w:rFonts w:ascii="Helvetica Neue" w:hAnsi="Helvetica Neue" w:cs="Times New Roman"/>
-          <w:color w:val="333333"/>
-          <w:lang w:eastAsia="en-US"/>
-        </w:rPr>
-        <w:t xml:space="preserve"> votes to determine which outfit is better.  The feature base is very similar to that of </w:t>
-      </w:r>
-      <w:proofErr w:type="spellStart"/>
-      <w:r>
-        <w:rPr>
-          <w:rFonts w:ascii="Helvetica Neue" w:hAnsi="Helvetica Neue" w:cs="Times New Roman"/>
-          <w:color w:val="333333"/>
-          <w:lang w:eastAsia="en-US"/>
-        </w:rPr>
-        <w:t>Instagram</w:t>
-      </w:r>
-      <w:proofErr w:type="spellEnd"/>
-      <w:r>
-        <w:rPr>
-          <w:rFonts w:ascii="Helvetica Neue" w:hAnsi="Helvetica Neue" w:cs="Times New Roman"/>
-          <w:color w:val="333333"/>
-          <w:lang w:eastAsia="en-US"/>
-        </w:rPr>
-        <w:t xml:space="preserve">. The backend was built out with Parse and Cloud Code. </w:t>
-      </w:r>
     </w:p>
     <w:p>
       <w:pPr>
@@ -2225,16 +2099,18 @@
           <w:lang w:eastAsia="en-US"/>
         </w:rPr>
       </w:pPr>
-      <w:r>
-        <w:rPr>
-          <w:rFonts w:ascii="Helvetica Neue" w:eastAsia="Times New Roman" w:hAnsi="Helvetica Neue" w:cs="Times New Roman"/>
-          <w:b/>
-          <w:bCs/>
-          <w:color w:val="333333"/>
-          <w:lang w:eastAsia="en-US"/>
-        </w:rPr>
-        <w:t>Ballers Bridge</w:t>
-      </w:r>
+      <w:proofErr w:type="spellStart"/>
+      <w:r>
+        <w:rPr>
+          <w:rFonts w:ascii="Helvetica Neue" w:eastAsia="Times New Roman" w:hAnsi="Helvetica Neue" w:cs="Times New Roman"/>
+          <w:b/>
+          <w:bCs/>
+          <w:color w:val="333333"/>
+          <w:lang w:eastAsia="en-US"/>
+        </w:rPr>
+        <w:t>BuildKeeper</w:t>
+      </w:r>
+      <w:proofErr w:type="spellEnd"/>
     </w:p>
     <w:p>
       <w:pPr>
@@ -2252,129 +2128,130 @@
           <w:color w:val="333333"/>
           <w:lang w:eastAsia="en-US"/>
         </w:rPr>
-        <w:t xml:space="preserve">This </w:t>
-      </w:r>
-      <w:r>
-        <w:rPr>
-          <w:rFonts w:ascii="Helvetica Neue" w:hAnsi="Helvetica Neue" w:cs="Times New Roman"/>
-          <w:color w:val="333333"/>
-          <w:lang w:eastAsia="en-US"/>
-        </w:rPr>
-        <w:t xml:space="preserve">iOS </w:t>
-      </w:r>
-      <w:r>
-        <w:rPr>
-          <w:rFonts w:ascii="Helvetica Neue" w:hAnsi="Helvetica Neue" w:cs="Times New Roman"/>
-          <w:color w:val="333333"/>
-          <w:lang w:eastAsia="en-US"/>
-        </w:rPr>
-        <w:t>application allows athletes to create a digital player card in which they can store all their digital media including pictures, videos, and badges rel</w:t>
-      </w:r>
-      <w:r>
-        <w:rPr>
-          <w:rFonts w:ascii="Helvetica Neue" w:hAnsi="Helvetica Neue" w:cs="Times New Roman"/>
-          <w:color w:val="333333"/>
-          <w:lang w:eastAsia="en-US"/>
-        </w:rPr>
-        <w:t xml:space="preserve">ated to their athletic career. </w:t>
-      </w:r>
-      <w:r>
-        <w:rPr>
-          <w:rFonts w:ascii="Helvetica Neue" w:hAnsi="Helvetica Neue" w:cs="Times New Roman"/>
-          <w:color w:val="333333"/>
-          <w:lang w:eastAsia="en-US"/>
-        </w:rPr>
-        <w:t xml:space="preserve"> </w:t>
-      </w:r>
-      <w:r>
-        <w:rPr>
-          <w:rFonts w:ascii="Helvetica Neue" w:hAnsi="Helvetica Neue" w:cs="Times New Roman"/>
-          <w:color w:val="333333"/>
-          <w:lang w:eastAsia="en-US"/>
-        </w:rPr>
-        <w:t xml:space="preserve">New features are being added to this app on a monthly basis.  </w:t>
-      </w:r>
-      <w:r>
-        <w:rPr>
-          <w:rFonts w:ascii="Helvetica Neue" w:hAnsi="Helvetica Neue" w:cs="Times New Roman"/>
-          <w:color w:val="333333"/>
-          <w:lang w:eastAsia="en-US"/>
-        </w:rPr>
-        <w:t xml:space="preserve">Designed </w:t>
-      </w:r>
-      <w:r>
-        <w:rPr>
-          <w:rFonts w:ascii="Helvetica Neue" w:hAnsi="Helvetica Neue" w:cs="Times New Roman"/>
-          <w:color w:val="333333"/>
-          <w:lang w:eastAsia="en-US"/>
-        </w:rPr>
-        <w:t xml:space="preserve">the rails </w:t>
-      </w:r>
-      <w:r>
-        <w:rPr>
-          <w:rFonts w:ascii="Helvetica Neue" w:hAnsi="Helvetica Neue" w:cs="Times New Roman"/>
-          <w:color w:val="333333"/>
-          <w:lang w:eastAsia="en-US"/>
-        </w:rPr>
-        <w:t>API, integrated with AWS S3</w:t>
-      </w:r>
-      <w:r>
-        <w:rPr>
-          <w:rFonts w:ascii="Helvetica Neue" w:hAnsi="Helvetica Neue" w:cs="Times New Roman"/>
-          <w:color w:val="333333"/>
-          <w:lang w:eastAsia="en-US"/>
-        </w:rPr>
-        <w:t>, and wrote the code base nearly from the ground up</w:t>
-      </w:r>
-      <w:r>
-        <w:rPr>
-          <w:rFonts w:ascii="Helvetica Neue" w:hAnsi="Helvetica Neue" w:cs="Times New Roman"/>
-          <w:color w:val="333333"/>
-          <w:lang w:eastAsia="en-US"/>
-        </w:rPr>
-        <w:t>.</w:t>
-      </w:r>
+        <w:t xml:space="preserve">This application is a time tracking and job-costing app for contractors.  Developed the app from the ground up. Worked closely with the CEO of this company to design the required API’s for this. </w:t>
+      </w:r>
+      <w:r>
+        <w:rPr>
+          <w:rFonts w:ascii="Helvetica Neue" w:hAnsi="Helvetica Neue" w:cs="Times New Roman"/>
+          <w:color w:val="333333"/>
+          <w:lang w:eastAsia="en-US"/>
+        </w:rPr>
+        <w:t>https://itunes.apple.com/us/app/buildkeeper-time-tracking/id963445368</w:t>
+      </w:r>
+      <w:proofErr w:type="gramStart"/>
+      <w:r>
+        <w:rPr>
+          <w:rFonts w:ascii="Helvetica Neue" w:hAnsi="Helvetica Neue" w:cs="Times New Roman"/>
+          <w:color w:val="333333"/>
+          <w:lang w:eastAsia="en-US"/>
+        </w:rPr>
+        <w:t>?mt</w:t>
+      </w:r>
+      <w:proofErr w:type="gramEnd"/>
+      <w:r>
+        <w:rPr>
+          <w:rFonts w:ascii="Helvetica Neue" w:hAnsi="Helvetica Neue" w:cs="Times New Roman"/>
+          <w:color w:val="333333"/>
+          <w:lang w:eastAsia="en-US"/>
+        </w:rPr>
+        <w:t>=8</w:t>
+      </w:r>
+    </w:p>
+    <w:p>
+      <w:pPr>
+        <w:spacing w:before="150" w:after="150"/>
+        <w:jc w:val="center"/>
+        <w:outlineLvl w:val="2"/>
+        <w:rPr>
+          <w:rFonts w:ascii="Helvetica Neue" w:eastAsia="Times New Roman" w:hAnsi="Helvetica Neue" w:cs="Times New Roman"/>
+          <w:b/>
+          <w:bCs/>
+          <w:color w:val="333333"/>
+          <w:lang w:eastAsia="en-US"/>
+        </w:rPr>
+      </w:pPr>
+      <w:proofErr w:type="spellStart"/>
+      <w:r>
+        <w:rPr>
+          <w:rFonts w:ascii="Helvetica Neue" w:eastAsia="Times New Roman" w:hAnsi="Helvetica Neue" w:cs="Times New Roman"/>
+          <w:b/>
+          <w:bCs/>
+          <w:color w:val="333333"/>
+          <w:lang w:eastAsia="en-US"/>
+        </w:rPr>
+        <w:t>WingPicked</w:t>
+      </w:r>
+      <w:proofErr w:type="spellEnd"/>
     </w:p>
     <w:p>
       <w:pPr>
         <w:spacing w:before="150" w:after="150"/>
         <w:outlineLvl w:val="0"/>
         <w:rPr>
-          <w:rFonts w:ascii="Helvetica Neue" w:eastAsia="Times New Roman" w:hAnsi="Helvetica Neue" w:cs="Times New Roman"/>
-          <w:b/>
-          <w:bCs/>
-          <w:color w:val="333333"/>
-          <w:kern w:val="36"/>
-          <w:sz w:val="32"/>
-          <w:szCs w:val="32"/>
-          <w:lang w:eastAsia="en-US"/>
-        </w:rPr>
-      </w:pPr>
-      <w:r>
-        <w:rPr>
-          <w:rFonts w:ascii="Helvetica Neue" w:hAnsi="Helvetica Neue" w:cs="Times New Roman"/>
-          <w:color w:val="333333"/>
-          <w:lang w:eastAsia="en-US"/>
-        </w:rPr>
-        <w:t>https://itunes.apple.com/us/app/ballers-bridge/id1001892133</w:t>
-      </w:r>
-      <w:proofErr w:type="gramStart"/>
-      <w:r>
-        <w:rPr>
-          <w:rFonts w:ascii="Helvetica Neue" w:hAnsi="Helvetica Neue" w:cs="Times New Roman"/>
-          <w:color w:val="333333"/>
-          <w:lang w:eastAsia="en-US"/>
-        </w:rPr>
-        <w:t>?mt</w:t>
-      </w:r>
-      <w:proofErr w:type="gramEnd"/>
-      <w:r>
-        <w:rPr>
-          <w:rFonts w:ascii="Helvetica Neue" w:hAnsi="Helvetica Neue" w:cs="Times New Roman"/>
-          <w:color w:val="333333"/>
-          <w:lang w:eastAsia="en-US"/>
-        </w:rPr>
-        <w:t>=8</w:t>
+          <w:rFonts w:ascii="Helvetica Neue" w:hAnsi="Helvetica Neue" w:cs="Times New Roman"/>
+          <w:color w:val="333333"/>
+          <w:lang w:eastAsia="en-US"/>
+        </w:rPr>
+      </w:pPr>
+      <w:r>
+        <w:rPr>
+          <w:rFonts w:ascii="Helvetica Neue" w:hAnsi="Helvetica Neue" w:cs="Times New Roman"/>
+          <w:color w:val="333333"/>
+          <w:lang w:eastAsia="en-US"/>
+        </w:rPr>
+        <w:t xml:space="preserve">This </w:t>
+      </w:r>
+      <w:r>
+        <w:rPr>
+          <w:rFonts w:ascii="Helvetica Neue" w:hAnsi="Helvetica Neue" w:cs="Times New Roman"/>
+          <w:color w:val="333333"/>
+          <w:lang w:eastAsia="en-US"/>
+        </w:rPr>
+        <w:t xml:space="preserve">iOS </w:t>
+      </w:r>
+      <w:r>
+        <w:rPr>
+          <w:rFonts w:ascii="Helvetica Neue" w:hAnsi="Helvetica Neue" w:cs="Times New Roman"/>
+          <w:color w:val="333333"/>
+          <w:lang w:eastAsia="en-US"/>
+        </w:rPr>
+        <w:t xml:space="preserve">application allows users to post two pictures of themselves in two different outfits and </w:t>
+      </w:r>
+      <w:proofErr w:type="spellStart"/>
+      <w:r>
+        <w:rPr>
+          <w:rFonts w:ascii="Helvetica Neue" w:hAnsi="Helvetica Neue" w:cs="Times New Roman"/>
+          <w:color w:val="333333"/>
+          <w:lang w:eastAsia="en-US"/>
+        </w:rPr>
+        <w:t>crowdsources</w:t>
+      </w:r>
+      <w:proofErr w:type="spellEnd"/>
+      <w:r>
+        <w:rPr>
+          <w:rFonts w:ascii="Helvetica Neue" w:hAnsi="Helvetica Neue" w:cs="Times New Roman"/>
+          <w:color w:val="333333"/>
+          <w:lang w:eastAsia="en-US"/>
+        </w:rPr>
+        <w:t xml:space="preserve"> votes to determine which outfit is better.  The feature base is very similar to that of </w:t>
+      </w:r>
+      <w:proofErr w:type="spellStart"/>
+      <w:r>
+        <w:rPr>
+          <w:rFonts w:ascii="Helvetica Neue" w:hAnsi="Helvetica Neue" w:cs="Times New Roman"/>
+          <w:color w:val="333333"/>
+          <w:lang w:eastAsia="en-US"/>
+        </w:rPr>
+        <w:t>Instagram</w:t>
+      </w:r>
+      <w:proofErr w:type="spellEnd"/>
+      <w:r>
+        <w:rPr>
+          <w:rFonts w:ascii="Helvetica Neue" w:hAnsi="Helvetica Neue" w:cs="Times New Roman"/>
+          <w:color w:val="333333"/>
+          <w:lang w:eastAsia="en-US"/>
+        </w:rPr>
+        <w:t xml:space="preserve">. The backend was built out with Parse and Cloud Code. </w:t>
       </w:r>
     </w:p>
     <w:p>

</xml_diff>